<commit_message>
added bestellen to the german list of today
</commit_message>
<xml_diff>
--- a/files/Matières/Allemand/T1/011 Cours d'Allemand du 30 09 2020.docx
+++ b/files/Matières/Allemand/T1/011 Cours d'Allemand du 30 09 2020.docx
@@ -38,128 +38,60 @@
         <w:rPr>
           <w:lang w:val="de-AT"/>
         </w:rPr>
-        <w:t xml:space="preserve">Deshalb = C’est </w:t>
-      </w:r>
-      <w:proofErr w:type="spellStart"/>
-      <w:r>
-        <w:rPr>
-          <w:lang w:val="de-AT"/>
-        </w:rPr>
-        <w:t>pourquoi</w:t>
-      </w:r>
-      <w:proofErr w:type="spellEnd"/>
-    </w:p>
-    <w:p>
-      <w:pPr>
-        <w:rPr>
-          <w:lang w:val="de-AT"/>
-        </w:rPr>
-      </w:pPr>
-      <w:r>
-        <w:rPr>
-          <w:lang w:val="de-AT"/>
-        </w:rPr>
-        <w:t xml:space="preserve">Der </w:t>
-      </w:r>
-      <w:proofErr w:type="spellStart"/>
-      <w:r>
-        <w:rPr>
-          <w:lang w:val="de-AT"/>
-        </w:rPr>
-        <w:t>wecker</w:t>
-      </w:r>
-      <w:proofErr w:type="spellEnd"/>
-      <w:r>
-        <w:rPr>
-          <w:lang w:val="de-AT"/>
-        </w:rPr>
-        <w:t xml:space="preserve"> = le </w:t>
-      </w:r>
-      <w:proofErr w:type="spellStart"/>
-      <w:r>
-        <w:rPr>
-          <w:lang w:val="de-AT"/>
-        </w:rPr>
-        <w:t>réveil</w:t>
-      </w:r>
-      <w:proofErr w:type="spellEnd"/>
-    </w:p>
-    <w:p>
-      <w:pPr>
-        <w:rPr>
-          <w:lang w:val="de-AT"/>
-        </w:rPr>
-      </w:pPr>
-      <w:r>
-        <w:rPr>
-          <w:lang w:val="de-AT"/>
-        </w:rPr>
-        <w:t xml:space="preserve">Das bedeutet = </w:t>
-      </w:r>
-      <w:proofErr w:type="spellStart"/>
-      <w:r>
-        <w:rPr>
-          <w:lang w:val="de-AT"/>
-        </w:rPr>
-        <w:t>cela</w:t>
-      </w:r>
-      <w:proofErr w:type="spellEnd"/>
-      <w:r>
-        <w:rPr>
-          <w:lang w:val="de-AT"/>
-        </w:rPr>
-        <w:t xml:space="preserve"> </w:t>
-      </w:r>
-      <w:proofErr w:type="spellStart"/>
-      <w:r>
-        <w:rPr>
-          <w:lang w:val="de-AT"/>
-        </w:rPr>
-        <w:t>signifie</w:t>
-      </w:r>
-      <w:proofErr w:type="spellEnd"/>
-    </w:p>
-    <w:p>
-      <w:pPr>
-        <w:rPr>
-          <w:lang w:val="de-AT"/>
-        </w:rPr>
-      </w:pPr>
-      <w:r>
-        <w:rPr>
-          <w:lang w:val="de-AT"/>
-        </w:rPr>
-        <w:t xml:space="preserve">Die Umweltverschmutzung = </w:t>
-      </w:r>
-      <w:proofErr w:type="spellStart"/>
-      <w:r>
-        <w:rPr>
-          <w:lang w:val="de-AT"/>
-        </w:rPr>
-        <w:t>pollution</w:t>
-      </w:r>
-      <w:proofErr w:type="spellEnd"/>
-    </w:p>
-    <w:p>
-      <w:pPr>
-        <w:rPr>
-          <w:lang w:val="de-AT"/>
-        </w:rPr>
-      </w:pPr>
-      <w:r>
-        <w:rPr>
-          <w:lang w:val="de-AT"/>
-        </w:rPr>
-        <w:t xml:space="preserve">Entwicklung = </w:t>
-      </w:r>
-      <w:proofErr w:type="spellStart"/>
-      <w:r>
-        <w:rPr>
-          <w:lang w:val="de-AT"/>
-        </w:rPr>
-        <w:t>évolution</w:t>
-      </w:r>
-      <w:proofErr w:type="spellEnd"/>
+        <w:t>Deshalb = C’est pourquoi</w:t>
+      </w:r>
+    </w:p>
+    <w:p>
+      <w:pPr>
+        <w:rPr>
+          <w:lang w:val="de-AT"/>
+        </w:rPr>
+      </w:pPr>
+      <w:r>
+        <w:rPr>
+          <w:lang w:val="de-AT"/>
+        </w:rPr>
+        <w:t>Der wecker = le réveil</w:t>
+      </w:r>
+    </w:p>
+    <w:p>
+      <w:pPr>
+        <w:rPr>
+          <w:lang w:val="de-AT"/>
+        </w:rPr>
+      </w:pPr>
+      <w:r>
+        <w:rPr>
+          <w:lang w:val="de-AT"/>
+        </w:rPr>
+        <w:t>Das bedeutet = cela signifie</w:t>
+      </w:r>
+    </w:p>
+    <w:p>
+      <w:pPr>
+        <w:rPr>
+          <w:lang w:val="de-AT"/>
+        </w:rPr>
+      </w:pPr>
+      <w:r>
+        <w:rPr>
+          <w:lang w:val="de-AT"/>
+        </w:rPr>
+        <w:t>Die Umweltverschmutzung = pollution</w:t>
+      </w:r>
+    </w:p>
+    <w:p>
+      <w:pPr>
+        <w:rPr>
+          <w:lang w:val="de-AT"/>
+        </w:rPr>
+      </w:pPr>
+      <w:r>
+        <w:rPr>
+          <w:lang w:val="de-AT"/>
+        </w:rPr>
+        <w:t>Entwicklung = évolution</w:t>
+      </w:r>
     </w:p>
     <w:p>
       <w:pPr>
@@ -179,98 +111,71 @@
         </w:rPr>
         <w:t xml:space="preserve"> = </w:t>
       </w:r>
-      <w:proofErr w:type="spellStart"/>
       <w:r>
         <w:rPr>
           <w:lang w:val="de-AT"/>
         </w:rPr>
         <w:t>facilite</w:t>
       </w:r>
-      <w:proofErr w:type="spellEnd"/>
-    </w:p>
-    <w:p>
-      <w:pPr>
-        <w:rPr>
-          <w:lang w:val="de-AT"/>
-        </w:rPr>
-      </w:pPr>
-      <w:r>
-        <w:rPr>
-          <w:lang w:val="de-AT"/>
-        </w:rPr>
-        <w:t xml:space="preserve">Haushalt = la </w:t>
-      </w:r>
-      <w:proofErr w:type="spellStart"/>
-      <w:r>
-        <w:rPr>
-          <w:lang w:val="de-AT"/>
-        </w:rPr>
-        <w:t>foyer</w:t>
-      </w:r>
-      <w:proofErr w:type="spellEnd"/>
-    </w:p>
-    <w:p>
-      <w:pPr>
-        <w:rPr>
-          <w:lang w:val="de-AT"/>
-        </w:rPr>
-      </w:pPr>
-      <w:r>
-        <w:rPr>
-          <w:lang w:val="de-AT"/>
-        </w:rPr>
-        <w:t xml:space="preserve">Entwicklung = le </w:t>
-      </w:r>
-      <w:proofErr w:type="spellStart"/>
-      <w:r>
-        <w:rPr>
-          <w:lang w:val="de-AT"/>
-        </w:rPr>
-        <w:t>développement</w:t>
-      </w:r>
-      <w:proofErr w:type="spellEnd"/>
-      <w:r>
-        <w:rPr>
-          <w:lang w:val="de-AT"/>
-        </w:rPr>
-        <w:t xml:space="preserve"> durable</w:t>
-      </w:r>
-    </w:p>
-    <w:p>
-      <w:pPr>
-        <w:rPr>
-          <w:lang w:val="de-AT"/>
-        </w:rPr>
-      </w:pPr>
-    </w:p>
-    <w:p>
-      <w:pPr>
-        <w:rPr>
-          <w:lang w:val="de-AT"/>
-        </w:rPr>
-      </w:pPr>
-      <w:r>
-        <w:rPr>
-          <w:lang w:val="de-AT"/>
-        </w:rPr>
-        <w:t xml:space="preserve">Ist Jede Erfindung Wirklich ein </w:t>
-      </w:r>
-      <w:proofErr w:type="spellStart"/>
-      <w:proofErr w:type="gramStart"/>
-      <w:r>
-        <w:rPr>
-          <w:lang w:val="de-AT"/>
-        </w:rPr>
-        <w:t>Forschritt</w:t>
-      </w:r>
-      <w:proofErr w:type="spellEnd"/>
-      <w:r>
-        <w:rPr>
-          <w:lang w:val="de-AT"/>
-        </w:rPr>
-        <w:t xml:space="preserve"> ?</w:t>
-      </w:r>
-      <w:proofErr w:type="gramEnd"/>
+    </w:p>
+    <w:p>
+      <w:pPr>
+        <w:rPr>
+          <w:lang w:val="de-AT"/>
+        </w:rPr>
+      </w:pPr>
+      <w:r>
+        <w:rPr>
+          <w:lang w:val="de-AT"/>
+        </w:rPr>
+        <w:t>Haushalt = la foyer</w:t>
+      </w:r>
+    </w:p>
+    <w:p>
+      <w:pPr>
+        <w:rPr>
+          <w:lang w:val="de-AT"/>
+        </w:rPr>
+      </w:pPr>
+      <w:r>
+        <w:rPr>
+          <w:lang w:val="de-AT"/>
+        </w:rPr>
+        <w:t>Entwicklung = le développement durable</w:t>
+      </w:r>
+    </w:p>
+    <w:p>
+      <w:pPr>
+        <w:rPr>
+          <w:lang w:val="de-AT"/>
+        </w:rPr>
+      </w:pPr>
+      <w:r>
+        <w:rPr>
+          <w:lang w:val="de-AT"/>
+        </w:rPr>
+        <w:t>Bestellen = Commander</w:t>
+      </w:r>
+    </w:p>
+    <w:p>
+      <w:pPr>
+        <w:rPr>
+          <w:lang w:val="de-AT"/>
+        </w:rPr>
+      </w:pPr>
+    </w:p>
+    <w:p>
+      <w:pPr>
+        <w:rPr>
+          <w:lang w:val="de-AT"/>
+        </w:rPr>
+      </w:pPr>
+      <w:r>
+        <w:rPr>
+          <w:lang w:val="de-AT"/>
+        </w:rPr>
+        <w:t>Ist Jede Erfindung Wirklich ein Forschritt ?</w:t>
+      </w:r>
     </w:p>
     <w:p>
       <w:pPr>
@@ -283,28 +188,12 @@
           <w:lang w:val="de-AT"/>
         </w:rPr>
       </w:pPr>
-      <w:proofErr w:type="spellStart"/>
-      <w:r>
-        <w:rPr>
-          <w:lang w:val="de-AT"/>
-        </w:rPr>
-        <w:t>Introduction</w:t>
-      </w:r>
-      <w:proofErr w:type="spellEnd"/>
-      <w:r>
-        <w:rPr>
-          <w:lang w:val="de-AT"/>
-        </w:rPr>
-        <w:t xml:space="preserve"> = die </w:t>
-      </w:r>
-      <w:proofErr w:type="spellStart"/>
-      <w:r>
-        <w:rPr>
-          <w:lang w:val="de-AT"/>
-        </w:rPr>
-        <w:t>Einlitung</w:t>
-      </w:r>
-      <w:proofErr w:type="spellEnd"/>
+      <w:r>
+        <w:rPr>
+          <w:lang w:val="de-AT"/>
+        </w:rPr>
+        <w:t>Introduction = die Einlitung</w:t>
+      </w:r>
     </w:p>
     <w:p>
       <w:pPr>
@@ -357,96 +246,89 @@
         <w:rPr>
           <w:lang w:val="de-AT"/>
         </w:rPr>
-        <w:t xml:space="preserve">En </w:t>
-      </w:r>
-      <w:proofErr w:type="spellStart"/>
-      <w:r>
-        <w:rPr>
-          <w:lang w:val="de-AT"/>
-        </w:rPr>
-        <w:t>conclusion</w:t>
-      </w:r>
-      <w:proofErr w:type="spellEnd"/>
-      <w:r>
-        <w:rPr>
-          <w:lang w:val="de-AT"/>
-        </w:rPr>
-        <w:t xml:space="preserve"> = zum Schluß V.S.+ </w:t>
-      </w:r>
-      <w:proofErr w:type="spellStart"/>
-      <w:r>
-        <w:rPr>
-          <w:lang w:val="de-AT"/>
-        </w:rPr>
-        <w:t>son</w:t>
-      </w:r>
-      <w:proofErr w:type="spellEnd"/>
+        <w:t>En conclusion = zum Schluß V.S.+ son avis</w:t>
+      </w:r>
+    </w:p>
+    <w:p>
+      <w:pPr>
+        <w:rPr>
+          <w:lang w:val="de-AT"/>
+        </w:rPr>
+      </w:pPr>
+    </w:p>
+    <w:p>
+      <w:pPr>
+        <w:rPr>
+          <w:lang w:val="de-AT"/>
+        </w:rPr>
+      </w:pPr>
+      <w:r>
+        <w:rPr>
+          <w:lang w:val="de-AT"/>
+        </w:rPr>
+        <w:t>Das Wort „Forschritt“ ist in sich positiv, das bedeutet, dass es eine Entwicklung gibt, dass man etwas erfinden oder entdeckt hat, mit dem man besser leben kann.</w:t>
+      </w:r>
+    </w:p>
+    <w:p>
+      <w:pPr>
+        <w:rPr>
+          <w:lang w:val="de-AT"/>
+        </w:rPr>
+      </w:pPr>
+      <w:r>
+        <w:rPr>
+          <w:lang w:val="de-AT"/>
+        </w:rPr>
+        <w:t xml:space="preserve">Der </w:t>
+      </w:r>
+      <w:r>
+        <w:rPr>
+          <w:lang w:val="de-AT"/>
+        </w:rPr>
+        <w:t>Fortschritt</w:t>
+      </w:r>
       <w:r>
         <w:rPr>
           <w:lang w:val="de-AT"/>
         </w:rPr>
         <w:t xml:space="preserve"> </w:t>
       </w:r>
-      <w:proofErr w:type="spellStart"/>
-      <w:r>
-        <w:rPr>
-          <w:lang w:val="de-AT"/>
-        </w:rPr>
-        <w:t>avis</w:t>
-      </w:r>
-      <w:proofErr w:type="spellEnd"/>
-    </w:p>
-    <w:p>
-      <w:pPr>
-        <w:rPr>
-          <w:lang w:val="de-AT"/>
-        </w:rPr>
-      </w:pPr>
-    </w:p>
-    <w:p>
-      <w:pPr>
-        <w:rPr>
-          <w:lang w:val="de-AT"/>
-        </w:rPr>
-      </w:pPr>
-      <w:r>
-        <w:rPr>
-          <w:lang w:val="de-AT"/>
-        </w:rPr>
-        <w:t>Das Wort „</w:t>
-      </w:r>
-      <w:proofErr w:type="spellStart"/>
-      <w:r>
-        <w:rPr>
-          <w:lang w:val="de-AT"/>
-        </w:rPr>
-        <w:t>Forschritt</w:t>
-      </w:r>
-      <w:proofErr w:type="spellEnd"/>
-      <w:r>
-        <w:rPr>
-          <w:lang w:val="de-AT"/>
-        </w:rPr>
-        <w:t>“ ist in sich positiv, das bedeutet, dass es eine Entwicklung gibt, dass man etwas erfinden oder entdeckt hat, mit dem man besser leben kann.</w:t>
-      </w:r>
-    </w:p>
-    <w:p>
-      <w:pPr>
-        <w:rPr>
-          <w:lang w:val="de-AT"/>
-        </w:rPr>
-      </w:pPr>
-      <w:r>
-        <w:rPr>
-          <w:lang w:val="de-AT"/>
-        </w:rPr>
-        <w:t xml:space="preserve">Der </w:t>
-      </w:r>
-      <w:r>
-        <w:rPr>
-          <w:lang w:val="de-AT"/>
-        </w:rPr>
-        <w:t>Fortschritt</w:t>
+      <w:r>
+        <w:rPr>
+          <w:lang w:val="de-AT"/>
+        </w:rPr>
+        <w:t xml:space="preserve">erleichtert oder vereinfacht unser Leben. (im Haushalt </w:t>
+      </w:r>
+      <w:r>
+        <w:rPr>
+          <w:lang w:val="de-AT"/>
+        </w:rPr>
+        <w:sym w:font="Wingdings" w:char="F0E0"/>
+      </w:r>
+      <w:r>
+        <w:rPr>
+          <w:lang w:val="de-AT"/>
+        </w:rPr>
+        <w:t xml:space="preserve"> Waschmaschine, Medizin, …).</w:t>
+      </w:r>
+    </w:p>
+    <w:p>
+      <w:pPr>
+        <w:rPr>
+          <w:lang w:val="de-AT"/>
+        </w:rPr>
+      </w:pPr>
+      <w:r>
+        <w:rPr>
+          <w:lang w:val="de-AT"/>
+        </w:rPr>
+        <w:t xml:space="preserve">Aber der Forschritt kann ein Vorteil sein </w:t>
+      </w:r>
+      <w:r>
+        <w:rPr>
+          <w:lang w:val="de-AT"/>
+        </w:rPr>
+        <w:sym w:font="Wingdings" w:char="F0E0"/>
       </w:r>
       <w:r>
         <w:rPr>
@@ -458,8 +340,40 @@
         <w:rPr>
           <w:lang w:val="de-AT"/>
         </w:rPr>
-        <w:t xml:space="preserve">erleichtert oder vereinfacht unser Leben. (im Haushalt </w:t>
-      </w:r>
+        <w:fldChar w:fldCharType="begin"/>
+      </w:r>
+      <w:r>
+        <w:rPr>
+          <w:lang w:val="de-AT"/>
+        </w:rPr>
+        <w:instrText xml:space="preserve"> EQ \x\ri(\a\ac\hs4\co1(Der wagen;Zug;Das Flugzeug))</w:instrText>
+      </w:r>
+      <w:r>
+        <w:rPr>
+          <w:lang w:val="de-AT"/>
+        </w:rPr>
+        <w:fldChar w:fldCharType="end"/>
+      </w:r>
+      <w:r>
+        <w:rPr>
+          <w:lang w:val="de-AT"/>
+        </w:rPr>
+        <w:t>Man kann schneller reinen.</w:t>
+      </w:r>
+    </w:p>
+    <w:p>
+      <w:pPr>
+        <w:rPr>
+          <w:lang w:val="de-AT"/>
+        </w:rPr>
+      </w:pPr>
+    </w:p>
+    <w:p>
+      <w:pPr>
+        <w:rPr>
+          <w:lang w:val="de-AT"/>
+        </w:rPr>
+      </w:pPr>
       <w:r>
         <w:rPr>
           <w:lang w:val="de-AT"/>
@@ -470,95 +384,6 @@
         <w:rPr>
           <w:lang w:val="de-AT"/>
         </w:rPr>
-        <w:t xml:space="preserve"> Waschmaschine, Medizin, …).</w:t>
-      </w:r>
-    </w:p>
-    <w:p>
-      <w:pPr>
-        <w:rPr>
-          <w:lang w:val="de-AT"/>
-        </w:rPr>
-      </w:pPr>
-      <w:r>
-        <w:rPr>
-          <w:lang w:val="de-AT"/>
-        </w:rPr>
-        <w:t xml:space="preserve">Aber der </w:t>
-      </w:r>
-      <w:proofErr w:type="spellStart"/>
-      <w:r>
-        <w:rPr>
-          <w:lang w:val="de-AT"/>
-        </w:rPr>
-        <w:t>Forschritt</w:t>
-      </w:r>
-      <w:proofErr w:type="spellEnd"/>
-      <w:r>
-        <w:rPr>
-          <w:lang w:val="de-AT"/>
-        </w:rPr>
-        <w:t xml:space="preserve"> kann ein Vorteil sein </w:t>
-      </w:r>
-      <w:r>
-        <w:rPr>
-          <w:lang w:val="de-AT"/>
-        </w:rPr>
-        <w:sym w:font="Wingdings" w:char="F0E0"/>
-      </w:r>
-      <w:r>
-        <w:rPr>
-          <w:lang w:val="de-AT"/>
-        </w:rPr>
-        <w:t xml:space="preserve"> </w:t>
-      </w:r>
-      <w:r>
-        <w:rPr>
-          <w:lang w:val="de-AT"/>
-        </w:rPr>
-        <w:fldChar w:fldCharType="begin"/>
-      </w:r>
-      <w:r>
-        <w:rPr>
-          <w:lang w:val="de-AT"/>
-        </w:rPr>
-        <w:instrText xml:space="preserve"> EQ \x\ri(\a\ac\hs4\co1(Der wagen;Zug;Das Flugzeug))</w:instrText>
-      </w:r>
-      <w:r>
-        <w:rPr>
-          <w:lang w:val="de-AT"/>
-        </w:rPr>
-        <w:fldChar w:fldCharType="end"/>
-      </w:r>
-      <w:r>
-        <w:rPr>
-          <w:lang w:val="de-AT"/>
-        </w:rPr>
-        <w:t>Man kann schneller reinen.</w:t>
-      </w:r>
-    </w:p>
-    <w:p>
-      <w:pPr>
-        <w:rPr>
-          <w:lang w:val="de-AT"/>
-        </w:rPr>
-      </w:pPr>
-    </w:p>
-    <w:p>
-      <w:pPr>
-        <w:rPr>
-          <w:lang w:val="de-AT"/>
-        </w:rPr>
-      </w:pPr>
-      <w:r>
-        <w:rPr>
-          <w:lang w:val="de-AT"/>
-        </w:rPr>
-        <w:sym w:font="Wingdings" w:char="F0E0"/>
-      </w:r>
-      <w:r>
-        <w:rPr>
-          <w:lang w:val="de-AT"/>
-        </w:rPr>
         <w:t xml:space="preserve"> Es gibt auch Nachteile: der Wagen verschmutzt di</w:t>
       </w:r>
       <w:r>
@@ -577,21 +402,7 @@
         <w:rPr>
           <w:lang w:val="de-AT"/>
         </w:rPr>
-        <w:t xml:space="preserve">nachhaltige </w:t>
-      </w:r>
-      <w:proofErr w:type="spellStart"/>
-      <w:r>
-        <w:rPr>
-          <w:lang w:val="de-AT"/>
-        </w:rPr>
-        <w:t>entwecklung</w:t>
-      </w:r>
-      <w:proofErr w:type="spellEnd"/>
-      <w:r>
-        <w:rPr>
-          <w:lang w:val="de-AT"/>
-        </w:rPr>
-        <w:t>.</w:t>
+        <w:t>nachhaltige entwecklung.</w:t>
       </w:r>
     </w:p>
     <w:p>
@@ -685,21 +496,7 @@
         <w:rPr>
           <w:lang w:val="de-AT"/>
         </w:rPr>
-        <w:t xml:space="preserve"> sein. Deshalb bin Ich den Meinung, dass man weiter forschen </w:t>
-      </w:r>
-      <w:proofErr w:type="gramStart"/>
-      <w:r>
-        <w:rPr>
-          <w:lang w:val="de-AT"/>
-        </w:rPr>
-        <w:t>soll</w:t>
-      </w:r>
-      <w:proofErr w:type="gramEnd"/>
-      <w:r>
-        <w:rPr>
-          <w:lang w:val="de-AT"/>
-        </w:rPr>
-        <w:t xml:space="preserve"> aber man muss an die Folgen der Innovationen denken.</w:t>
+        <w:t xml:space="preserve"> sein. Deshalb bin Ich den Meinung, dass man weiter forschen soll aber man muss an die Folgen der Innovationen denken.</w:t>
       </w:r>
     </w:p>
     <w:p>
@@ -879,134 +676,12 @@
                 <w:lang w:val="de-AT"/>
               </w:rPr>
             </w:pPr>
-            <w:proofErr w:type="spellStart"/>
             <w:r>
               <w:rPr>
                 <w:lang w:val="de-AT"/>
               </w:rPr>
-              <w:t>Si</w:t>
+              <w:t>Si on termine par une , on met un minuscule au début de la phrase suivante</w:t>
             </w:r>
-            <w:proofErr w:type="spellEnd"/>
-            <w:r>
-              <w:rPr>
-                <w:lang w:val="de-AT"/>
-              </w:rPr>
-              <w:t xml:space="preserve"> on </w:t>
-            </w:r>
-            <w:proofErr w:type="spellStart"/>
-            <w:r>
-              <w:rPr>
-                <w:lang w:val="de-AT"/>
-              </w:rPr>
-              <w:t>termine</w:t>
-            </w:r>
-            <w:proofErr w:type="spellEnd"/>
-            <w:r>
-              <w:rPr>
-                <w:lang w:val="de-AT"/>
-              </w:rPr>
-              <w:t xml:space="preserve"> par </w:t>
-            </w:r>
-            <w:proofErr w:type="spellStart"/>
-            <w:proofErr w:type="gramStart"/>
-            <w:r>
-              <w:rPr>
-                <w:lang w:val="de-AT"/>
-              </w:rPr>
-              <w:t>une</w:t>
-            </w:r>
-            <w:proofErr w:type="spellEnd"/>
-            <w:r>
-              <w:rPr>
-                <w:lang w:val="de-AT"/>
-              </w:rPr>
-              <w:t xml:space="preserve"> ,</w:t>
-            </w:r>
-            <w:proofErr w:type="gramEnd"/>
-            <w:r>
-              <w:rPr>
-                <w:lang w:val="de-AT"/>
-              </w:rPr>
-              <w:t xml:space="preserve"> on </w:t>
-            </w:r>
-            <w:proofErr w:type="spellStart"/>
-            <w:r>
-              <w:rPr>
-                <w:lang w:val="de-AT"/>
-              </w:rPr>
-              <w:t>met</w:t>
-            </w:r>
-            <w:proofErr w:type="spellEnd"/>
-            <w:r>
-              <w:rPr>
-                <w:lang w:val="de-AT"/>
-              </w:rPr>
-              <w:t xml:space="preserve"> </w:t>
-            </w:r>
-            <w:proofErr w:type="spellStart"/>
-            <w:r>
-              <w:rPr>
-                <w:lang w:val="de-AT"/>
-              </w:rPr>
-              <w:t>un</w:t>
-            </w:r>
-            <w:proofErr w:type="spellEnd"/>
-            <w:r>
-              <w:rPr>
-                <w:lang w:val="de-AT"/>
-              </w:rPr>
-              <w:t xml:space="preserve"> </w:t>
-            </w:r>
-            <w:proofErr w:type="spellStart"/>
-            <w:r>
-              <w:rPr>
-                <w:lang w:val="de-AT"/>
-              </w:rPr>
-              <w:t>minuscule</w:t>
-            </w:r>
-            <w:proofErr w:type="spellEnd"/>
-            <w:r>
-              <w:rPr>
-                <w:lang w:val="de-AT"/>
-              </w:rPr>
-              <w:t xml:space="preserve"> au </w:t>
-            </w:r>
-            <w:proofErr w:type="spellStart"/>
-            <w:r>
-              <w:rPr>
-                <w:lang w:val="de-AT"/>
-              </w:rPr>
-              <w:t>début</w:t>
-            </w:r>
-            <w:proofErr w:type="spellEnd"/>
-            <w:r>
-              <w:rPr>
-                <w:lang w:val="de-AT"/>
-              </w:rPr>
-              <w:t xml:space="preserve"> de la </w:t>
-            </w:r>
-            <w:proofErr w:type="spellStart"/>
-            <w:r>
-              <w:rPr>
-                <w:lang w:val="de-AT"/>
-              </w:rPr>
-              <w:t>phrase</w:t>
-            </w:r>
-            <w:proofErr w:type="spellEnd"/>
-            <w:r>
-              <w:rPr>
-                <w:lang w:val="de-AT"/>
-              </w:rPr>
-              <w:t xml:space="preserve"> </w:t>
-            </w:r>
-            <w:proofErr w:type="spellStart"/>
-            <w:r>
-              <w:rPr>
-                <w:lang w:val="de-AT"/>
-              </w:rPr>
-              <w:t>suivante</w:t>
-            </w:r>
-            <w:proofErr w:type="spellEnd"/>
           </w:p>
           <w:p>
             <w:pPr>
@@ -1018,136 +693,8 @@
               <w:rPr>
                 <w:lang w:val="de-AT"/>
               </w:rPr>
-              <w:t xml:space="preserve">Si on </w:t>
+              <w:t>Si on termine pas un ! on met une majuscule au début de la phrase suivante</w:t>
             </w:r>
-            <w:proofErr w:type="spellStart"/>
-            <w:r>
-              <w:rPr>
-                <w:lang w:val="de-AT"/>
-              </w:rPr>
-              <w:t>termine</w:t>
-            </w:r>
-            <w:proofErr w:type="spellEnd"/>
-            <w:r>
-              <w:rPr>
-                <w:lang w:val="de-AT"/>
-              </w:rPr>
-              <w:t xml:space="preserve"> </w:t>
-            </w:r>
-            <w:proofErr w:type="spellStart"/>
-            <w:r>
-              <w:rPr>
-                <w:lang w:val="de-AT"/>
-              </w:rPr>
-              <w:t>pas</w:t>
-            </w:r>
-            <w:proofErr w:type="spellEnd"/>
-            <w:r>
-              <w:rPr>
-                <w:lang w:val="de-AT"/>
-              </w:rPr>
-              <w:t xml:space="preserve"> </w:t>
-            </w:r>
-            <w:proofErr w:type="spellStart"/>
-            <w:proofErr w:type="gramStart"/>
-            <w:r>
-              <w:rPr>
-                <w:lang w:val="de-AT"/>
-              </w:rPr>
-              <w:t>un</w:t>
-            </w:r>
-            <w:proofErr w:type="spellEnd"/>
-            <w:r>
-              <w:rPr>
-                <w:lang w:val="de-AT"/>
-              </w:rPr>
-              <w:t xml:space="preserve"> !</w:t>
-            </w:r>
-            <w:proofErr w:type="gramEnd"/>
-            <w:r>
-              <w:rPr>
-                <w:lang w:val="de-AT"/>
-              </w:rPr>
-              <w:t xml:space="preserve"> on </w:t>
-            </w:r>
-            <w:proofErr w:type="spellStart"/>
-            <w:r>
-              <w:rPr>
-                <w:lang w:val="de-AT"/>
-              </w:rPr>
-              <w:t>met</w:t>
-            </w:r>
-            <w:proofErr w:type="spellEnd"/>
-            <w:r>
-              <w:rPr>
-                <w:lang w:val="de-AT"/>
-              </w:rPr>
-              <w:t xml:space="preserve"> </w:t>
-            </w:r>
-            <w:proofErr w:type="spellStart"/>
-            <w:r>
-              <w:rPr>
-                <w:lang w:val="de-AT"/>
-              </w:rPr>
-              <w:t>une</w:t>
-            </w:r>
-            <w:proofErr w:type="spellEnd"/>
-            <w:r>
-              <w:rPr>
-                <w:lang w:val="de-AT"/>
-              </w:rPr>
-              <w:t xml:space="preserve"> </w:t>
-            </w:r>
-            <w:proofErr w:type="spellStart"/>
-            <w:r>
-              <w:rPr>
-                <w:lang w:val="de-AT"/>
-              </w:rPr>
-              <w:t>majuscule</w:t>
-            </w:r>
-            <w:proofErr w:type="spellEnd"/>
-            <w:r>
-              <w:rPr>
-                <w:lang w:val="de-AT"/>
-              </w:rPr>
-              <w:t xml:space="preserve"> au </w:t>
-            </w:r>
-            <w:proofErr w:type="spellStart"/>
-            <w:r>
-              <w:rPr>
-                <w:lang w:val="de-AT"/>
-              </w:rPr>
-              <w:t>début</w:t>
-            </w:r>
-            <w:proofErr w:type="spellEnd"/>
-            <w:r>
-              <w:rPr>
-                <w:lang w:val="de-AT"/>
-              </w:rPr>
-              <w:t xml:space="preserve"> de la </w:t>
-            </w:r>
-            <w:proofErr w:type="spellStart"/>
-            <w:r>
-              <w:rPr>
-                <w:lang w:val="de-AT"/>
-              </w:rPr>
-              <w:t>phrase</w:t>
-            </w:r>
-            <w:proofErr w:type="spellEnd"/>
-            <w:r>
-              <w:rPr>
-                <w:lang w:val="de-AT"/>
-              </w:rPr>
-              <w:t xml:space="preserve"> </w:t>
-            </w:r>
-            <w:proofErr w:type="spellStart"/>
-            <w:r>
-              <w:rPr>
-                <w:lang w:val="de-AT"/>
-              </w:rPr>
-              <w:t>suivante</w:t>
-            </w:r>
-            <w:proofErr w:type="spellEnd"/>
           </w:p>
         </w:tc>
       </w:tr>
@@ -1183,21 +730,8 @@
               <w:rPr>
                 <w:lang w:val="de-AT"/>
               </w:rPr>
-              <w:t xml:space="preserve">Si </w:t>
-            </w:r>
-            <w:proofErr w:type="spellStart"/>
-            <w:r>
-              <w:rPr>
-                <w:lang w:val="de-AT"/>
-              </w:rPr>
-              <w:t>Minuscule</w:t>
-            </w:r>
-            <w:proofErr w:type="spellEnd"/>
-            <w:r>
-              <w:rPr>
-                <w:lang w:val="de-AT"/>
-              </w:rPr>
-              <w:t xml:space="preserve"> </w:t>
+              <w:lastRenderedPageBreak/>
+              <w:t xml:space="preserve">Si Minuscule </w:t>
             </w:r>
             <w:r>
               <w:rPr>
@@ -1209,16 +743,8 @@
               <w:rPr>
                 <w:lang w:val="de-AT"/>
               </w:rPr>
-              <w:t xml:space="preserve"> </w:t>
+              <w:t xml:space="preserve"> tutoyer</w:t>
             </w:r>
-            <w:proofErr w:type="spellStart"/>
-            <w:r>
-              <w:rPr>
-                <w:lang w:val="de-AT"/>
-              </w:rPr>
-              <w:t>tutoyer</w:t>
-            </w:r>
-            <w:proofErr w:type="spellEnd"/>
           </w:p>
           <w:p>
             <w:pPr>
@@ -1230,7 +756,6 @@
               <w:rPr>
                 <w:lang w:val="de-AT"/>
               </w:rPr>
-              <w:lastRenderedPageBreak/>
               <w:t>Viele Grüße</w:t>
             </w:r>
           </w:p>
@@ -1422,91 +947,51 @@
           <w:lang w:val="de-AT"/>
         </w:rPr>
       </w:pPr>
-      <w:proofErr w:type="spellStart"/>
-      <w:r>
-        <w:rPr>
-          <w:lang w:val="de-AT"/>
-        </w:rPr>
-        <w:t>Beherschen</w:t>
-      </w:r>
-      <w:proofErr w:type="spellEnd"/>
-      <w:r>
-        <w:rPr>
-          <w:lang w:val="de-AT"/>
-        </w:rPr>
-        <w:t xml:space="preserve"> = </w:t>
-      </w:r>
-      <w:proofErr w:type="spellStart"/>
-      <w:r>
-        <w:rPr>
-          <w:lang w:val="de-AT"/>
-        </w:rPr>
-        <w:t>maitriser</w:t>
-      </w:r>
-      <w:proofErr w:type="spellEnd"/>
-    </w:p>
-    <w:p>
-      <w:pPr>
-        <w:rPr>
-          <w:lang w:val="de-AT"/>
-        </w:rPr>
-      </w:pPr>
-      <w:r>
-        <w:rPr>
-          <w:lang w:val="de-AT"/>
-        </w:rPr>
-        <w:t xml:space="preserve">Der Wechsel = </w:t>
-      </w:r>
-      <w:proofErr w:type="spellStart"/>
-      <w:r>
-        <w:rPr>
-          <w:lang w:val="de-AT"/>
-        </w:rPr>
-        <w:t>changement</w:t>
-      </w:r>
-      <w:proofErr w:type="spellEnd"/>
-    </w:p>
-    <w:p>
-      <w:pPr>
-        <w:rPr>
-          <w:lang w:val="de-AT"/>
-        </w:rPr>
-      </w:pPr>
-      <w:r>
-        <w:rPr>
-          <w:lang w:val="de-AT"/>
-        </w:rPr>
-        <w:t xml:space="preserve">Verlieren (o, o) = </w:t>
-      </w:r>
-      <w:proofErr w:type="spellStart"/>
-      <w:r>
-        <w:rPr>
-          <w:lang w:val="de-AT"/>
-        </w:rPr>
-        <w:t>perdre</w:t>
-      </w:r>
-      <w:proofErr w:type="spellEnd"/>
-    </w:p>
-    <w:p>
-      <w:pPr>
-        <w:rPr>
-          <w:lang w:val="de-AT"/>
-        </w:rPr>
-      </w:pPr>
-      <w:r>
-        <w:rPr>
-          <w:lang w:val="de-AT"/>
-        </w:rPr>
-        <w:t xml:space="preserve">Die Verlust = la </w:t>
-      </w:r>
-      <w:proofErr w:type="spellStart"/>
-      <w:r>
-        <w:rPr>
-          <w:lang w:val="de-AT"/>
-        </w:rPr>
-        <w:t>perte</w:t>
-      </w:r>
-      <w:proofErr w:type="spellEnd"/>
+      <w:r>
+        <w:rPr>
+          <w:lang w:val="de-AT"/>
+        </w:rPr>
+        <w:t>Beherschen = maitriser</w:t>
+      </w:r>
+    </w:p>
+    <w:p>
+      <w:pPr>
+        <w:rPr>
+          <w:lang w:val="de-AT"/>
+        </w:rPr>
+      </w:pPr>
+      <w:r>
+        <w:rPr>
+          <w:lang w:val="de-AT"/>
+        </w:rPr>
+        <w:t>Der Wechsel = changement</w:t>
+      </w:r>
+    </w:p>
+    <w:p>
+      <w:pPr>
+        <w:rPr>
+          <w:lang w:val="de-AT"/>
+        </w:rPr>
+      </w:pPr>
+      <w:r>
+        <w:rPr>
+          <w:lang w:val="de-AT"/>
+        </w:rPr>
+        <w:t>Verlieren (o, o) = perdre</w:t>
+      </w:r>
+    </w:p>
+    <w:p>
+      <w:pPr>
+        <w:rPr>
+          <w:lang w:val="de-AT"/>
+        </w:rPr>
+      </w:pPr>
+      <w:r>
+        <w:rPr>
+          <w:lang w:val="de-AT"/>
+        </w:rPr>
+        <w:t>Die Verlust = la perte</w:t>
+      </w:r>
     </w:p>
     <w:p>
       <w:pPr>
@@ -1524,114 +1009,74 @@
         <w:rPr>
           <w:lang w:val="de-AT"/>
         </w:rPr>
-        <w:t xml:space="preserve">à </w:t>
-      </w:r>
-      <w:proofErr w:type="spellStart"/>
-      <w:r>
-        <w:rPr>
-          <w:lang w:val="de-AT"/>
-        </w:rPr>
-        <w:t>l’écrit</w:t>
-      </w:r>
-      <w:proofErr w:type="spellEnd"/>
-    </w:p>
-    <w:p>
-      <w:pPr>
-        <w:rPr>
-          <w:lang w:val="de-AT"/>
-        </w:rPr>
-      </w:pPr>
-      <w:r>
-        <w:rPr>
-          <w:lang w:val="de-AT"/>
-        </w:rPr>
-        <w:t xml:space="preserve">Mündlich = à </w:t>
-      </w:r>
-      <w:proofErr w:type="spellStart"/>
-      <w:r>
-        <w:rPr>
-          <w:lang w:val="de-AT"/>
-        </w:rPr>
-        <w:t>l’oral</w:t>
-      </w:r>
-      <w:proofErr w:type="spellEnd"/>
-    </w:p>
-    <w:p>
-      <w:pPr>
-        <w:rPr>
-          <w:lang w:val="de-AT"/>
-        </w:rPr>
-      </w:pPr>
-    </w:p>
-    <w:p>
-      <w:pPr>
-        <w:rPr>
-          <w:lang w:val="de-AT"/>
-        </w:rPr>
-      </w:pPr>
-      <w:r>
-        <w:rPr>
-          <w:lang w:val="de-AT"/>
-        </w:rPr>
-        <w:t xml:space="preserve">Schriftlich ≠ </w:t>
-      </w:r>
-      <w:proofErr w:type="gramStart"/>
-      <w:r>
-        <w:rPr>
-          <w:lang w:val="de-AT"/>
-        </w:rPr>
-        <w:t>Mündlich</w:t>
-      </w:r>
-      <w:proofErr w:type="gramEnd"/>
-    </w:p>
-    <w:p>
-      <w:pPr>
-        <w:rPr>
-          <w:lang w:val="de-AT"/>
-        </w:rPr>
-      </w:pPr>
-    </w:p>
-    <w:p>
-      <w:pPr>
-        <w:rPr>
-          <w:lang w:val="de-AT"/>
-        </w:rPr>
-      </w:pPr>
-      <w:r>
-        <w:rPr>
-          <w:lang w:val="de-AT"/>
-        </w:rPr>
-        <w:t xml:space="preserve">Zusammen/fassen = </w:t>
-      </w:r>
-      <w:proofErr w:type="spellStart"/>
-      <w:r>
-        <w:rPr>
-          <w:lang w:val="de-AT"/>
-        </w:rPr>
-        <w:t>résumer</w:t>
-      </w:r>
-      <w:proofErr w:type="spellEnd"/>
-    </w:p>
-    <w:p>
-      <w:pPr>
-        <w:rPr>
-          <w:lang w:val="de-AT"/>
-        </w:rPr>
-      </w:pPr>
-      <w:r>
-        <w:rPr>
-          <w:lang w:val="de-AT"/>
-        </w:rPr>
-        <w:t xml:space="preserve">An/kommen = </w:t>
-      </w:r>
-      <w:proofErr w:type="spellStart"/>
-      <w:r>
-        <w:rPr>
-          <w:lang w:val="de-AT"/>
-        </w:rPr>
-        <w:t>arriver</w:t>
-      </w:r>
-      <w:proofErr w:type="spellEnd"/>
+        <w:t>à l’écrit</w:t>
+      </w:r>
+    </w:p>
+    <w:p>
+      <w:pPr>
+        <w:rPr>
+          <w:lang w:val="de-AT"/>
+        </w:rPr>
+      </w:pPr>
+      <w:r>
+        <w:rPr>
+          <w:lang w:val="de-AT"/>
+        </w:rPr>
+        <w:t>Mündlich = à l’oral</w:t>
+      </w:r>
+    </w:p>
+    <w:p>
+      <w:pPr>
+        <w:rPr>
+          <w:lang w:val="de-AT"/>
+        </w:rPr>
+      </w:pPr>
+    </w:p>
+    <w:p>
+      <w:pPr>
+        <w:rPr>
+          <w:lang w:val="de-AT"/>
+        </w:rPr>
+      </w:pPr>
+      <w:r>
+        <w:rPr>
+          <w:lang w:val="de-AT"/>
+        </w:rPr>
+        <w:t>Schriftlich ≠ Mündlich</w:t>
+      </w:r>
+    </w:p>
+    <w:p>
+      <w:pPr>
+        <w:rPr>
+          <w:lang w:val="de-AT"/>
+        </w:rPr>
+      </w:pPr>
+    </w:p>
+    <w:p>
+      <w:pPr>
+        <w:rPr>
+          <w:lang w:val="de-AT"/>
+        </w:rPr>
+      </w:pPr>
+      <w:r>
+        <w:rPr>
+          <w:lang w:val="de-AT"/>
+        </w:rPr>
+        <w:t>Zusammen/fassen = résumer</w:t>
+      </w:r>
+    </w:p>
+    <w:p>
+      <w:pPr>
+        <w:rPr>
+          <w:lang w:val="de-AT"/>
+        </w:rPr>
+      </w:pPr>
+      <w:r>
+        <w:rPr>
+          <w:lang w:val="de-AT"/>
+        </w:rPr>
+        <w:t>An/kommen = arriver</w:t>
+      </w:r>
     </w:p>
     <w:p>
       <w:pPr>
@@ -1669,83 +1114,40 @@
         <w:rPr>
           <w:lang w:val="de-AT"/>
         </w:rPr>
-        <w:t xml:space="preserve">Die Ankunft = </w:t>
-      </w:r>
-      <w:proofErr w:type="spellStart"/>
-      <w:r>
-        <w:rPr>
-          <w:lang w:val="de-AT"/>
-        </w:rPr>
-        <w:t>l’arrivée</w:t>
-      </w:r>
-      <w:proofErr w:type="spellEnd"/>
-    </w:p>
-    <w:p>
-      <w:pPr>
-        <w:rPr>
-          <w:lang w:val="de-AT"/>
-        </w:rPr>
-      </w:pPr>
-      <w:r>
-        <w:rPr>
-          <w:lang w:val="de-AT"/>
-        </w:rPr>
-        <w:t xml:space="preserve">Die Beziehung zu +D = </w:t>
-      </w:r>
-      <w:proofErr w:type="spellStart"/>
-      <w:r>
-        <w:rPr>
-          <w:lang w:val="de-AT"/>
-        </w:rPr>
-        <w:t>relation</w:t>
-      </w:r>
-      <w:proofErr w:type="spellEnd"/>
-      <w:r>
-        <w:rPr>
-          <w:lang w:val="de-AT"/>
-        </w:rPr>
-        <w:t>.</w:t>
-      </w:r>
-    </w:p>
-    <w:p>
-      <w:pPr>
-        <w:rPr>
-          <w:lang w:val="de-AT"/>
-        </w:rPr>
-      </w:pPr>
-    </w:p>
-    <w:p>
-      <w:pPr>
-        <w:rPr>
-          <w:lang w:val="de-AT"/>
-        </w:rPr>
-      </w:pPr>
-      <w:r>
-        <w:rPr>
-          <w:lang w:val="de-AT"/>
-        </w:rPr>
-        <w:t xml:space="preserve">Der </w:t>
-      </w:r>
-      <w:proofErr w:type="spellStart"/>
-      <w:r>
-        <w:rPr>
-          <w:lang w:val="de-AT"/>
-        </w:rPr>
-        <w:t>brief</w:t>
-      </w:r>
-      <w:proofErr w:type="spellEnd"/>
-      <w:r>
-        <w:rPr>
-          <w:lang w:val="de-AT"/>
-        </w:rPr>
-        <w:t xml:space="preserve"> (e) = la </w:t>
-      </w:r>
-      <w:proofErr w:type="spellStart"/>
-      <w:r>
-        <w:rPr>
-          <w:lang w:val="de-AT"/>
-        </w:rPr>
-        <w:t>lettr</w:t>
+        <w:t>Die Ankunft = l’arrivée</w:t>
+      </w:r>
+    </w:p>
+    <w:p>
+      <w:pPr>
+        <w:rPr>
+          <w:lang w:val="de-AT"/>
+        </w:rPr>
+      </w:pPr>
+      <w:r>
+        <w:rPr>
+          <w:lang w:val="de-AT"/>
+        </w:rPr>
+        <w:t>Die Beziehung zu +D = relation.</w:t>
+      </w:r>
+    </w:p>
+    <w:p>
+      <w:pPr>
+        <w:rPr>
+          <w:lang w:val="de-AT"/>
+        </w:rPr>
+      </w:pPr>
+    </w:p>
+    <w:p>
+      <w:pPr>
+        <w:rPr>
+          <w:lang w:val="de-AT"/>
+        </w:rPr>
+      </w:pPr>
+      <w:r>
+        <w:rPr>
+          <w:lang w:val="de-AT"/>
+        </w:rPr>
+        <w:t>Der brief (e) = la lettr</w:t>
       </w:r>
       <w:r>
         <w:rPr>
@@ -1753,7 +1155,6 @@
         </w:rPr>
         <w:t>e</w:t>
       </w:r>
-      <w:proofErr w:type="spellEnd"/>
     </w:p>
     <w:p>
       <w:pPr>
@@ -1792,290 +1193,137 @@
         <w:rPr>
           <w:lang w:val="de-AT"/>
         </w:rPr>
-        <w:t xml:space="preserve">Es geht um +A = es handelt sich um +A = </w:t>
-      </w:r>
-      <w:proofErr w:type="spellStart"/>
-      <w:r>
-        <w:rPr>
-          <w:lang w:val="de-AT"/>
-        </w:rPr>
-        <w:t>il</w:t>
-      </w:r>
-      <w:proofErr w:type="spellEnd"/>
-      <w:r>
-        <w:rPr>
-          <w:lang w:val="de-AT"/>
-        </w:rPr>
-        <w:t xml:space="preserve"> </w:t>
-      </w:r>
-      <w:proofErr w:type="spellStart"/>
-      <w:r>
-        <w:rPr>
-          <w:lang w:val="de-AT"/>
-        </w:rPr>
-        <w:t>s’agit</w:t>
-      </w:r>
-      <w:proofErr w:type="spellEnd"/>
-      <w:r>
-        <w:rPr>
-          <w:lang w:val="de-AT"/>
-        </w:rPr>
-        <w:t xml:space="preserve"> de</w:t>
-      </w:r>
-    </w:p>
-    <w:p>
-      <w:pPr>
-        <w:rPr>
-          <w:lang w:val="de-AT"/>
-        </w:rPr>
-      </w:pPr>
-      <w:r>
-        <w:rPr>
-          <w:lang w:val="de-AT"/>
-        </w:rPr>
-        <w:t xml:space="preserve">Der zweck (e) = but, </w:t>
-      </w:r>
-      <w:proofErr w:type="spellStart"/>
-      <w:r>
-        <w:rPr>
-          <w:lang w:val="de-AT"/>
-        </w:rPr>
-        <w:t>objectif</w:t>
-      </w:r>
-      <w:proofErr w:type="spellEnd"/>
-      <w:r>
-        <w:rPr>
-          <w:lang w:val="de-AT"/>
-        </w:rPr>
-        <w:t>.</w:t>
-      </w:r>
-    </w:p>
-    <w:p>
-      <w:pPr>
-        <w:rPr>
-          <w:lang w:val="de-AT"/>
-        </w:rPr>
-      </w:pPr>
-      <w:r>
-        <w:rPr>
-          <w:lang w:val="de-AT"/>
-        </w:rPr>
-        <w:t xml:space="preserve">Verschieden = </w:t>
-      </w:r>
-      <w:proofErr w:type="spellStart"/>
-      <w:r>
-        <w:rPr>
-          <w:lang w:val="de-AT"/>
-        </w:rPr>
-        <w:t>différent</w:t>
-      </w:r>
-      <w:proofErr w:type="spellEnd"/>
-    </w:p>
-    <w:p>
-      <w:pPr>
-        <w:rPr>
-          <w:lang w:val="de-AT"/>
-        </w:rPr>
-      </w:pPr>
-      <w:r>
-        <w:rPr>
-          <w:lang w:val="de-AT"/>
-        </w:rPr>
-        <w:t xml:space="preserve">Beziehungsweise = </w:t>
-      </w:r>
-      <w:proofErr w:type="spellStart"/>
-      <w:r>
-        <w:rPr>
-          <w:lang w:val="de-AT"/>
-        </w:rPr>
-        <w:t>bzw</w:t>
-      </w:r>
-      <w:proofErr w:type="spellEnd"/>
-    </w:p>
-    <w:p>
-      <w:pPr>
-        <w:rPr>
-          <w:lang w:val="de-AT"/>
-        </w:rPr>
-      </w:pPr>
-      <w:r>
-        <w:rPr>
-          <w:lang w:val="de-AT"/>
-        </w:rPr>
-        <w:t xml:space="preserve">Beziehungsweise = plus </w:t>
-      </w:r>
-      <w:proofErr w:type="spellStart"/>
-      <w:r>
-        <w:rPr>
-          <w:lang w:val="de-AT"/>
-        </w:rPr>
-        <w:t>exactement</w:t>
-      </w:r>
-      <w:proofErr w:type="spellEnd"/>
-    </w:p>
-    <w:p>
-      <w:pPr>
-        <w:rPr>
-          <w:lang w:val="de-AT"/>
-        </w:rPr>
-      </w:pPr>
-      <w:r>
-        <w:rPr>
-          <w:lang w:val="de-AT"/>
-        </w:rPr>
-        <w:t xml:space="preserve">Das Praktikum (die Praktika) = le </w:t>
-      </w:r>
-      <w:proofErr w:type="spellStart"/>
-      <w:r>
-        <w:rPr>
-          <w:lang w:val="de-AT"/>
-        </w:rPr>
-        <w:t>stage</w:t>
-      </w:r>
-      <w:proofErr w:type="spellEnd"/>
-    </w:p>
-    <w:p>
-      <w:pPr>
-        <w:rPr>
-          <w:lang w:val="de-AT"/>
-        </w:rPr>
-      </w:pPr>
-      <w:r>
-        <w:rPr>
-          <w:lang w:val="de-AT"/>
-        </w:rPr>
-        <w:t xml:space="preserve">Der Aufenthalt = le </w:t>
-      </w:r>
-      <w:proofErr w:type="spellStart"/>
-      <w:r>
-        <w:rPr>
-          <w:lang w:val="de-AT"/>
-        </w:rPr>
-        <w:t>séjour</w:t>
-      </w:r>
-      <w:proofErr w:type="spellEnd"/>
-    </w:p>
-    <w:p>
-      <w:pPr>
-        <w:rPr>
-          <w:lang w:val="de-AT"/>
-        </w:rPr>
-      </w:pPr>
-      <w:r>
-        <w:rPr>
-          <w:lang w:val="de-AT"/>
-        </w:rPr>
-        <w:t xml:space="preserve">Teil/nehmen </w:t>
-      </w:r>
-      <w:proofErr w:type="spellStart"/>
-      <w:r>
-        <w:rPr>
-          <w:lang w:val="de-AT"/>
-        </w:rPr>
-        <w:t>an+D</w:t>
-      </w:r>
-      <w:proofErr w:type="spellEnd"/>
-      <w:r>
-        <w:rPr>
-          <w:lang w:val="de-AT"/>
-        </w:rPr>
-        <w:t xml:space="preserve"> = </w:t>
-      </w:r>
-    </w:p>
-    <w:p>
-      <w:pPr>
-        <w:rPr>
-          <w:lang w:val="de-AT"/>
-        </w:rPr>
-      </w:pPr>
-      <w:r>
-        <w:rPr>
-          <w:lang w:val="de-AT"/>
-        </w:rPr>
-        <w:t xml:space="preserve">Die Gesellschaft (en) = la </w:t>
-      </w:r>
-      <w:proofErr w:type="spellStart"/>
-      <w:r>
-        <w:rPr>
-          <w:lang w:val="de-AT"/>
-        </w:rPr>
-        <w:t>société</w:t>
-      </w:r>
-      <w:proofErr w:type="spellEnd"/>
-      <w:r>
-        <w:rPr>
-          <w:lang w:val="de-AT"/>
-        </w:rPr>
-        <w:t>.</w:t>
-      </w:r>
-    </w:p>
-    <w:p>
-      <w:pPr>
-        <w:rPr>
-          <w:lang w:val="de-AT"/>
-        </w:rPr>
-      </w:pPr>
-      <w:r>
-        <w:rPr>
-          <w:lang w:val="de-AT"/>
-        </w:rPr>
-        <w:t xml:space="preserve">Der Arbeitswelt = le </w:t>
-      </w:r>
-      <w:proofErr w:type="spellStart"/>
-      <w:r>
-        <w:rPr>
-          <w:lang w:val="de-AT"/>
-        </w:rPr>
-        <w:t>monde</w:t>
-      </w:r>
-      <w:proofErr w:type="spellEnd"/>
-      <w:r>
-        <w:rPr>
-          <w:lang w:val="de-AT"/>
-        </w:rPr>
-        <w:t xml:space="preserve"> du </w:t>
-      </w:r>
-      <w:proofErr w:type="spellStart"/>
-      <w:r>
-        <w:rPr>
-          <w:lang w:val="de-AT"/>
-        </w:rPr>
-        <w:t>travail</w:t>
-      </w:r>
-      <w:proofErr w:type="spellEnd"/>
-    </w:p>
-    <w:p>
-      <w:pPr>
-        <w:rPr>
-          <w:lang w:val="de-AT"/>
-        </w:rPr>
-      </w:pPr>
-      <w:r>
-        <w:rPr>
-          <w:lang w:val="de-AT"/>
-        </w:rPr>
-        <w:t xml:space="preserve">Der Überblick = </w:t>
-      </w:r>
-      <w:proofErr w:type="spellStart"/>
-      <w:r>
-        <w:rPr>
-          <w:lang w:val="de-AT"/>
-        </w:rPr>
-        <w:t>Vue</w:t>
-      </w:r>
-      <w:proofErr w:type="spellEnd"/>
-      <w:r>
-        <w:rPr>
-          <w:lang w:val="de-AT"/>
-        </w:rPr>
-        <w:t xml:space="preserve"> </w:t>
-      </w:r>
-      <w:proofErr w:type="spellStart"/>
-      <w:r>
-        <w:rPr>
-          <w:lang w:val="de-AT"/>
-        </w:rPr>
-        <w:t>d</w:t>
+        <w:t>Es geht um +A = es handelt sich um +A = il s’agit de</w:t>
+      </w:r>
+    </w:p>
+    <w:p>
+      <w:pPr>
+        <w:rPr>
+          <w:lang w:val="de-AT"/>
+        </w:rPr>
+      </w:pPr>
+      <w:r>
+        <w:rPr>
+          <w:lang w:val="de-AT"/>
+        </w:rPr>
+        <w:t>Der zweck (e) = but, objectif.</w:t>
+      </w:r>
+    </w:p>
+    <w:p>
+      <w:pPr>
+        <w:rPr>
+          <w:lang w:val="de-AT"/>
+        </w:rPr>
+      </w:pPr>
+      <w:r>
+        <w:rPr>
+          <w:lang w:val="de-AT"/>
+        </w:rPr>
+        <w:t>Verschieden = différent</w:t>
+      </w:r>
+    </w:p>
+    <w:p>
+      <w:pPr>
+        <w:rPr>
+          <w:lang w:val="de-AT"/>
+        </w:rPr>
+      </w:pPr>
+      <w:r>
+        <w:rPr>
+          <w:lang w:val="de-AT"/>
+        </w:rPr>
+        <w:t>Beziehungsweise = bzw</w:t>
+      </w:r>
+    </w:p>
+    <w:p>
+      <w:pPr>
+        <w:rPr>
+          <w:lang w:val="de-AT"/>
+        </w:rPr>
+      </w:pPr>
+      <w:r>
+        <w:rPr>
+          <w:lang w:val="de-AT"/>
+        </w:rPr>
+        <w:t>Beziehungsweise = plus exactement</w:t>
+      </w:r>
+    </w:p>
+    <w:p>
+      <w:pPr>
+        <w:rPr>
+          <w:lang w:val="de-AT"/>
+        </w:rPr>
+      </w:pPr>
+      <w:r>
+        <w:rPr>
+          <w:lang w:val="de-AT"/>
+        </w:rPr>
+        <w:t>Das Praktikum (die Praktika) = le stage</w:t>
+      </w:r>
+    </w:p>
+    <w:p>
+      <w:pPr>
+        <w:rPr>
+          <w:lang w:val="de-AT"/>
+        </w:rPr>
+      </w:pPr>
+      <w:r>
+        <w:rPr>
+          <w:lang w:val="de-AT"/>
+        </w:rPr>
+        <w:t>Der Aufenthalt = le séjour</w:t>
+      </w:r>
+    </w:p>
+    <w:p>
+      <w:pPr>
+        <w:rPr>
+          <w:lang w:val="de-AT"/>
+        </w:rPr>
+      </w:pPr>
+      <w:r>
+        <w:rPr>
+          <w:lang w:val="de-AT"/>
+        </w:rPr>
+        <w:t xml:space="preserve">Teil/nehmen an+D = </w:t>
+      </w:r>
+    </w:p>
+    <w:p>
+      <w:pPr>
+        <w:rPr>
+          <w:lang w:val="de-AT"/>
+        </w:rPr>
+      </w:pPr>
+      <w:r>
+        <w:rPr>
+          <w:lang w:val="de-AT"/>
+        </w:rPr>
+        <w:t>Die Gesellschaft (en) = la société.</w:t>
+      </w:r>
+    </w:p>
+    <w:p>
+      <w:pPr>
+        <w:rPr>
+          <w:lang w:val="de-AT"/>
+        </w:rPr>
+      </w:pPr>
+      <w:r>
+        <w:rPr>
+          <w:lang w:val="de-AT"/>
+        </w:rPr>
+        <w:t>Der Arbeitswelt = le monde du travail</w:t>
+      </w:r>
+    </w:p>
+    <w:p>
+      <w:pPr>
+        <w:rPr>
+          <w:lang w:val="de-AT"/>
+        </w:rPr>
+      </w:pPr>
+      <w:r>
+        <w:rPr>
+          <w:lang w:val="de-AT"/>
+        </w:rPr>
+        <w:t>Der Überblick = Vue d</w:t>
       </w:r>
       <w:r>
         <w:rPr>
@@ -2089,7 +1337,6 @@
         </w:rPr>
         <w:t>ensemble</w:t>
       </w:r>
-      <w:proofErr w:type="spellEnd"/>
     </w:p>
     <w:p>
       <w:pPr>
@@ -2107,16 +1354,8 @@
         <w:rPr>
           <w:lang w:val="de-AT"/>
         </w:rPr>
-        <w:t xml:space="preserve"> = </w:t>
-      </w:r>
-      <w:proofErr w:type="spellStart"/>
-      <w:r>
-        <w:rPr>
-          <w:lang w:val="de-AT"/>
-        </w:rPr>
-        <w:t>renforcer</w:t>
-      </w:r>
-      <w:proofErr w:type="spellEnd"/>
+        <w:t xml:space="preserve"> = renforcer</w:t>
+      </w:r>
     </w:p>
     <w:p>
       <w:pPr>
@@ -2140,183 +1379,73 @@
         <w:rPr>
           <w:lang w:val="de-AT"/>
         </w:rPr>
-        <w:t xml:space="preserve"> = le </w:t>
-      </w:r>
-      <w:proofErr w:type="spellStart"/>
-      <w:r>
-        <w:rPr>
-          <w:lang w:val="de-AT"/>
-        </w:rPr>
-        <w:t>sondage</w:t>
-      </w:r>
-      <w:proofErr w:type="spellEnd"/>
-    </w:p>
-    <w:p>
-      <w:pPr>
-        <w:rPr>
-          <w:lang w:val="de-AT"/>
-        </w:rPr>
-      </w:pPr>
-      <w:r>
-        <w:rPr>
-          <w:lang w:val="de-AT"/>
-        </w:rPr>
-        <w:t xml:space="preserve">Beruflich = </w:t>
-      </w:r>
-      <w:proofErr w:type="spellStart"/>
-      <w:r>
-        <w:rPr>
-          <w:lang w:val="de-AT"/>
-        </w:rPr>
-        <w:t>professionnel</w:t>
-      </w:r>
-      <w:proofErr w:type="spellEnd"/>
-    </w:p>
-    <w:p>
-      <w:pPr>
-        <w:rPr>
-          <w:lang w:val="de-AT"/>
-        </w:rPr>
-      </w:pPr>
-      <w:r>
-        <w:rPr>
-          <w:lang w:val="de-AT"/>
-        </w:rPr>
-        <w:t xml:space="preserve">Das Selbstbewusstsein = </w:t>
-      </w:r>
-      <w:proofErr w:type="spellStart"/>
-      <w:r>
-        <w:rPr>
-          <w:lang w:val="de-AT"/>
-        </w:rPr>
-        <w:t>confiance</w:t>
-      </w:r>
-      <w:proofErr w:type="spellEnd"/>
-      <w:r>
-        <w:rPr>
-          <w:lang w:val="de-AT"/>
-        </w:rPr>
-        <w:t xml:space="preserve"> en </w:t>
-      </w:r>
-      <w:proofErr w:type="spellStart"/>
-      <w:r>
-        <w:rPr>
-          <w:lang w:val="de-AT"/>
-        </w:rPr>
-        <w:t>soi</w:t>
-      </w:r>
-      <w:proofErr w:type="spellEnd"/>
-    </w:p>
-    <w:p>
-      <w:pPr>
-        <w:rPr>
-          <w:lang w:val="de-AT"/>
-        </w:rPr>
-      </w:pPr>
-      <w:r>
-        <w:rPr>
-          <w:lang w:val="de-AT"/>
-        </w:rPr>
-        <w:t xml:space="preserve">Die Reife = la </w:t>
-      </w:r>
-      <w:proofErr w:type="spellStart"/>
-      <w:r>
-        <w:rPr>
-          <w:lang w:val="de-AT"/>
-        </w:rPr>
-        <w:t>maturité</w:t>
-      </w:r>
-      <w:proofErr w:type="spellEnd"/>
-    </w:p>
-    <w:p>
-      <w:pPr>
-        <w:rPr>
-          <w:lang w:val="de-AT"/>
-        </w:rPr>
-      </w:pPr>
-      <w:r>
-        <w:rPr>
-          <w:lang w:val="de-AT"/>
-        </w:rPr>
-        <w:t xml:space="preserve">C’est </w:t>
-      </w:r>
-      <w:proofErr w:type="spellStart"/>
-      <w:r>
-        <w:rPr>
-          <w:lang w:val="de-AT"/>
-        </w:rPr>
-        <w:t>l’homme</w:t>
-      </w:r>
-      <w:proofErr w:type="spellEnd"/>
-      <w:r>
-        <w:rPr>
-          <w:lang w:val="de-AT"/>
-        </w:rPr>
-        <w:t xml:space="preserve"> </w:t>
-      </w:r>
-      <w:proofErr w:type="spellStart"/>
-      <w:r>
-        <w:rPr>
-          <w:lang w:val="de-AT"/>
-        </w:rPr>
-        <w:t>qui</w:t>
-      </w:r>
-      <w:proofErr w:type="spellEnd"/>
-      <w:r>
-        <w:rPr>
-          <w:lang w:val="de-AT"/>
-        </w:rPr>
-        <w:t xml:space="preserve"> fait des </w:t>
-      </w:r>
-      <w:proofErr w:type="spellStart"/>
-      <w:r>
-        <w:rPr>
-          <w:lang w:val="de-AT"/>
-        </w:rPr>
-        <w:t>études</w:t>
-      </w:r>
-      <w:proofErr w:type="spellEnd"/>
-      <w:r>
-        <w:rPr>
-          <w:lang w:val="de-AT"/>
-        </w:rPr>
-        <w:t xml:space="preserve"> = Das ist der Mann, der studiert</w:t>
-      </w:r>
-    </w:p>
-    <w:p>
-      <w:pPr>
-        <w:rPr>
-          <w:lang w:val="de-AT"/>
-        </w:rPr>
-      </w:pPr>
-      <w:r>
-        <w:rPr>
-          <w:lang w:val="de-AT"/>
-        </w:rPr>
-        <w:t xml:space="preserve">Das ist die Frau die = C’est la </w:t>
-      </w:r>
-      <w:proofErr w:type="spellStart"/>
-      <w:r>
-        <w:rPr>
-          <w:lang w:val="de-AT"/>
-        </w:rPr>
-        <w:t>femme</w:t>
-      </w:r>
-      <w:proofErr w:type="spellEnd"/>
-      <w:r>
-        <w:rPr>
-          <w:lang w:val="de-AT"/>
-        </w:rPr>
-        <w:t xml:space="preserve"> </w:t>
-      </w:r>
-      <w:proofErr w:type="spellStart"/>
-      <w:r>
-        <w:rPr>
-          <w:lang w:val="de-AT"/>
-        </w:rPr>
-        <w:t>qui</w:t>
-      </w:r>
-      <w:proofErr w:type="spellEnd"/>
+        <w:t xml:space="preserve"> = le sondage</w:t>
+      </w:r>
+    </w:p>
+    <w:p>
+      <w:pPr>
+        <w:rPr>
+          <w:lang w:val="de-AT"/>
+        </w:rPr>
+      </w:pPr>
+      <w:r>
+        <w:rPr>
+          <w:lang w:val="de-AT"/>
+        </w:rPr>
+        <w:t>Beruflich = professionnel</w:t>
+      </w:r>
+    </w:p>
+    <w:p>
+      <w:pPr>
+        <w:rPr>
+          <w:lang w:val="de-AT"/>
+        </w:rPr>
+      </w:pPr>
+      <w:r>
+        <w:rPr>
+          <w:lang w:val="de-AT"/>
+        </w:rPr>
+        <w:t>Das Selbstbewusstsein = confiance en soi</w:t>
+      </w:r>
+    </w:p>
+    <w:p>
+      <w:pPr>
+        <w:rPr>
+          <w:lang w:val="de-AT"/>
+        </w:rPr>
+      </w:pPr>
+      <w:r>
+        <w:rPr>
+          <w:lang w:val="de-AT"/>
+        </w:rPr>
+        <w:t>Die Reife = la maturité</w:t>
+      </w:r>
+    </w:p>
+    <w:p>
+      <w:pPr>
+        <w:rPr>
+          <w:lang w:val="de-AT"/>
+        </w:rPr>
+      </w:pPr>
+      <w:r>
+        <w:rPr>
+          <w:lang w:val="de-AT"/>
+        </w:rPr>
+        <w:t>C’est l’homme qui fait des études = Das ist der Mann, der studiert</w:t>
+      </w:r>
+    </w:p>
+    <w:p>
+      <w:pPr>
+        <w:rPr>
+          <w:lang w:val="de-AT"/>
+        </w:rPr>
+      </w:pPr>
+      <w:r>
+        <w:rPr>
+          <w:lang w:val="de-AT"/>
+        </w:rPr>
+        <w:t>Das ist die Frau die = C’est la femme qui</w:t>
+      </w:r>
     </w:p>
     <w:p>
       <w:pPr>
@@ -2347,51 +1476,8 @@
         <w:rPr>
           <w:lang w:val="de-AT"/>
         </w:rPr>
-        <w:t xml:space="preserve">Die Sitten = </w:t>
-      </w:r>
-      <w:proofErr w:type="spellStart"/>
-      <w:r>
-        <w:rPr>
-          <w:lang w:val="de-AT"/>
-        </w:rPr>
-        <w:t>les</w:t>
-      </w:r>
-      <w:proofErr w:type="spellEnd"/>
-      <w:r>
-        <w:rPr>
-          <w:lang w:val="de-AT"/>
-        </w:rPr>
-        <w:t xml:space="preserve"> </w:t>
-      </w:r>
-      <w:proofErr w:type="spellStart"/>
-      <w:r>
-        <w:rPr>
-          <w:lang w:val="de-AT"/>
-        </w:rPr>
-        <w:t>coutumes</w:t>
-      </w:r>
-      <w:proofErr w:type="spellEnd"/>
-    </w:p>
-    <w:p>
-      <w:pPr>
-        <w:rPr>
-          <w:lang w:val="de-AT"/>
-        </w:rPr>
-      </w:pPr>
-      <w:r>
-        <w:rPr>
-          <w:lang w:val="de-AT"/>
-        </w:rPr>
-        <w:t xml:space="preserve">Die Bildung = la </w:t>
-      </w:r>
-      <w:proofErr w:type="spellStart"/>
-      <w:r>
-        <w:rPr>
-          <w:lang w:val="de-AT"/>
-        </w:rPr>
-        <w:t>formation</w:t>
-      </w:r>
-      <w:proofErr w:type="spellEnd"/>
+        <w:t>Die Sitten = les coutumes</w:t>
+      </w:r>
     </w:p>
     <w:p>
       <w:pPr>
@@ -2404,50 +1490,33 @@
           <w:lang w:val="de-AT"/>
         </w:rPr>
         <w:lastRenderedPageBreak/>
-        <w:t xml:space="preserve">Verbessern = </w:t>
-      </w:r>
-      <w:proofErr w:type="spellStart"/>
-      <w:r>
-        <w:rPr>
-          <w:lang w:val="de-AT"/>
-        </w:rPr>
-        <w:t>améliorer</w:t>
-      </w:r>
-      <w:proofErr w:type="spellEnd"/>
-    </w:p>
-    <w:p>
-      <w:pPr>
-        <w:rPr>
-          <w:lang w:val="de-AT"/>
-        </w:rPr>
-      </w:pPr>
-      <w:proofErr w:type="spellStart"/>
-      <w:r>
-        <w:rPr>
-          <w:lang w:val="de-AT"/>
-        </w:rPr>
-        <w:t>Correction</w:t>
-      </w:r>
-      <w:proofErr w:type="spellEnd"/>
-      <w:r>
-        <w:rPr>
-          <w:lang w:val="de-AT"/>
-        </w:rPr>
-        <w:t xml:space="preserve"> de </w:t>
-      </w:r>
-      <w:proofErr w:type="spellStart"/>
-      <w:r>
-        <w:rPr>
-          <w:lang w:val="de-AT"/>
-        </w:rPr>
-        <w:t>l’exercice</w:t>
-      </w:r>
-      <w:proofErr w:type="spellEnd"/>
-      <w:r>
-        <w:rPr>
-          <w:lang w:val="de-AT"/>
-        </w:rPr>
-        <w:t xml:space="preserve"> „Das Gap-Jahr!“</w:t>
+        <w:t>Die Bildung = la formation</w:t>
+      </w:r>
+    </w:p>
+    <w:p>
+      <w:pPr>
+        <w:rPr>
+          <w:lang w:val="de-AT"/>
+        </w:rPr>
+      </w:pPr>
+      <w:r>
+        <w:rPr>
+          <w:lang w:val="de-AT"/>
+        </w:rPr>
+        <w:t>Verbessern = améliorer</w:t>
+      </w:r>
+    </w:p>
+    <w:p>
+      <w:pPr>
+        <w:rPr>
+          <w:lang w:val="de-AT"/>
+        </w:rPr>
+      </w:pPr>
+      <w:r>
+        <w:rPr>
+          <w:lang w:val="de-AT"/>
+        </w:rPr>
+        <w:t>Correction de l’exercice „Das Gap-Jahr!“</w:t>
       </w:r>
     </w:p>
     <w:p>
@@ -2486,21 +1555,7 @@
         <w:rPr>
           <w:lang w:val="de-AT"/>
         </w:rPr>
-        <w:t xml:space="preserve"> Er lernt die fremden Sitten. Das ist eine </w:t>
-      </w:r>
-      <w:proofErr w:type="spellStart"/>
-      <w:r>
-        <w:rPr>
-          <w:lang w:val="de-AT"/>
-        </w:rPr>
-        <w:t>pause</w:t>
-      </w:r>
-      <w:proofErr w:type="spellEnd"/>
-      <w:r>
-        <w:rPr>
-          <w:lang w:val="de-AT"/>
-        </w:rPr>
-        <w:t xml:space="preserve"> vor dem Studium.</w:t>
+        <w:t xml:space="preserve"> Er lernt die fremden Sitten. Das ist eine pause vor dem Studium.</w:t>
       </w:r>
     </w:p>
     <w:p>
@@ -2661,21 +1716,7 @@
         <w:rPr>
           <w:lang w:val="de-AT"/>
         </w:rPr>
-        <w:t xml:space="preserve">Eine </w:t>
-      </w:r>
-      <w:proofErr w:type="spellStart"/>
-      <w:r>
-        <w:rPr>
-          <w:lang w:val="de-AT"/>
-        </w:rPr>
-        <w:t>Fremde</w:t>
-      </w:r>
-      <w:proofErr w:type="spellEnd"/>
-      <w:r>
-        <w:rPr>
-          <w:lang w:val="de-AT"/>
-        </w:rPr>
-        <w:t xml:space="preserve"> Sprache Lernen</w:t>
+        <w:t>Eine Fremde Sprache Lernen</w:t>
       </w:r>
     </w:p>
     <w:p>
@@ -2732,11 +1773,9 @@
                       <wps:txbx>
                         <w:txbxContent>
                           <w:p>
-                            <w:proofErr w:type="spellStart"/>
                             <w:r>
                               <w:t>entdecken</w:t>
                             </w:r>
-                            <w:proofErr w:type="spellEnd"/>
                           </w:p>
                         </w:txbxContent>
                       </wps:txbx>
@@ -2851,6 +1890,7 @@
         <w:docPartUnique/>
       </w:docPartObj>
     </w:sdtPr>
+    <w:sdtEndPr/>
     <w:sdtContent>
       <w:p>
         <w:pPr>

</xml_diff>